<commit_message>
changed to ascii and removed pilot terms
</commit_message>
<xml_diff>
--- a/SAM-001-Terms and conditions.docx
+++ b/SAM-001-Terms and conditions.docx
@@ -3,33 +3,12 @@
 <w:document xmlns:wpc="http://schemas.microsoft.com/office/word/2010/wordprocessingCanvas" xmlns:cx="http://schemas.microsoft.com/office/drawing/2014/chartex" xmlns:cx1="http://schemas.microsoft.com/office/drawing/2015/9/8/chartex" xmlns:cx2="http://schemas.microsoft.com/office/drawing/2015/10/21/chartex" xmlns:cx3="http://schemas.microsoft.com/office/drawing/2016/5/9/chartex" xmlns:cx4="http://schemas.microsoft.com/office/drawing/2016/5/10/chartex" xmlns:cx5="http://schemas.microsoft.com/office/drawing/2016/5/11/chartex" xmlns:cx6="http://schemas.microsoft.com/office/drawing/2016/5/12/chartex" xmlns:cx7="http://schemas.microsoft.com/office/drawing/2016/5/13/chartex" xmlns:cx8="http://schemas.microsoft.com/office/drawing/2016/5/14/chartex" xmlns:mc="http://schemas.openxmlformats.org/markup-compatibility/2006" xmlns:aink="http://schemas.microsoft.com/office/drawing/2016/ink" xmlns:am3d="http://schemas.microsoft.com/office/drawing/2017/model3d" xmlns:o="urn:schemas-microsoft-com:office:office" xmlns:oel="http://schemas.microsoft.com/office/2019/extlst" xmlns:r="http://schemas.openxmlformats.org/officeDocument/2006/relationships" xmlns:m="http://schemas.openxmlformats.org/officeDocument/2006/math" xmlns:v="urn:schemas-microsoft-com:vml" xmlns:wp14="http://schemas.microsoft.com/office/word/2010/wordprocessingDrawing" xmlns:wp="http://schemas.openxmlformats.org/drawingml/2006/wordprocessingDrawing" xmlns:w10="urn:schemas-microsoft-com:office:word" xmlns:w="http://schemas.openxmlformats.org/wordprocessingml/2006/main" xmlns:w14="http://schemas.microsoft.com/office/word/2010/wordml" xmlns:w15="http://schemas.microsoft.com/office/word/2012/wordml" xmlns:w16cex="http://schemas.microsoft.com/office/word/2018/wordml/cex" xmlns:w16cid="http://schemas.microsoft.com/office/word/2016/wordml/cid" xmlns:w16="http://schemas.microsoft.com/office/word/2018/wordml" xmlns:w16du="http://schemas.microsoft.com/office/word/2023/wordml/word16du" xmlns:w16sdtdh="http://schemas.microsoft.com/office/word/2020/wordml/sdtdatahash" xmlns:w16se="http://schemas.microsoft.com/office/word/2015/wordml/symex" xmlns:wpg="http://schemas.microsoft.com/office/word/2010/wordprocessingGroup" xmlns:wpi="http://schemas.microsoft.com/office/word/2010/wordprocessingInk" xmlns:wne="http://schemas.microsoft.com/office/word/2006/wordml" xmlns:wps="http://schemas.microsoft.com/office/word/2010/wordprocessingShape" mc:Ignorable="w14 w15 w16se w16cid w16 w16cex w16sdtdh w16du wp14">
   <w:body>
     <w:p>
-      <w:pPr>
-        <w:rPr>
-          <w:b/>
-          <w:bCs/>
-        </w:rPr>
-      </w:pPr>
-      <w:r>
-        <w:rPr>
-          <w:b/>
-          <w:bCs/>
-        </w:rPr>
-        <w:t xml:space="preserve">Source: </w:t>
-      </w:r>
-      <w:r>
-        <w:rPr>
-          <w:b/>
-          <w:bCs/>
-        </w:rPr>
-        <w:t>https://www.aacctt.org/terms-and-conditions</w:t>
-      </w:r>
-    </w:p>
-    <w:p>
-      <w:r>
-        <w:rPr>
-          <w:b/>
-          <w:bCs/>
-        </w:rPr>
+      <w:r>
+        <w:t>Source: https://www.aacctt.org/terms-and-conditions</w:t>
+      </w:r>
+    </w:p>
+    <w:p>
+      <w:r>
         <w:t>TERMS AND CONDITIONS</w:t>
       </w:r>
     </w:p>
@@ -48,23 +27,18 @@
     </w:p>
     <w:p>
       <w:r>
-        <w:rPr>
-          <w:b/>
-          <w:bCs/>
-        </w:rPr>
         <w:t>DEFINITIONS</w:t>
       </w:r>
     </w:p>
     <w:p>
-      <w:r>
-        <w:rPr>
-          <w:b/>
-          <w:bCs/>
-        </w:rPr>
-        <w:t xml:space="preserve">Terms and Conditions </w:t>
-      </w:r>
-      <w:r>
-        <w:t xml:space="preserve">— This </w:t>
+      <w:pPr>
+        <w:numPr>
+          <w:ilvl w:val="0"/>
+          <w:numId w:val="18"/>
+        </w:numPr>
+      </w:pPr>
+      <w:r>
+        <w:t xml:space="preserve">Terms and Conditions — This </w:t>
       </w:r>
       <w:proofErr w:type="gramStart"/>
       <w:r>
@@ -76,20 +50,20 @@
       </w:r>
     </w:p>
     <w:p>
-      <w:r>
-        <w:rPr>
-          <w:b/>
-          <w:bCs/>
-        </w:rPr>
-        <w:t>ACT, we, our, us</w:t>
-      </w:r>
-      <w:r>
-        <w:t xml:space="preserve"> — ACT Cooperative Corporation AS (registered in Norway, company registration no.</w:t>
-      </w:r>
-      <w:hyperlink r:id="rId5" w:history="1">
+      <w:pPr>
+        <w:numPr>
+          <w:ilvl w:val="0"/>
+          <w:numId w:val="18"/>
+        </w:numPr>
+      </w:pPr>
+      <w:r>
+        <w:t>ACT, we, our, us — ACT Cooperative Corporation AS (registered in Norway, company registration no.</w:t>
+      </w:r>
+      <w:hyperlink r:id="rId5">
         <w:r>
           <w:rPr>
-            <w:rStyle w:val="Hyperlink"/>
+            <w:color w:val="1155CC"/>
+            <w:u w:val="single"/>
           </w:rPr>
           <w:t xml:space="preserve"> 914927420</w:t>
         </w:r>
@@ -99,20 +73,20 @@
       </w:r>
     </w:p>
     <w:p>
-      <w:r>
-        <w:rPr>
-          <w:b/>
-          <w:bCs/>
-        </w:rPr>
-        <w:t xml:space="preserve">Website </w:t>
-      </w:r>
-      <w:r>
-        <w:t>— website developed and managed by ACT, to be found under the address:</w:t>
-      </w:r>
-      <w:hyperlink r:id="rId6" w:history="1">
+      <w:pPr>
+        <w:numPr>
+          <w:ilvl w:val="0"/>
+          <w:numId w:val="18"/>
+        </w:numPr>
+      </w:pPr>
+      <w:r>
+        <w:t>Website — website developed and managed by ACT, to be found under the address:</w:t>
+      </w:r>
+      <w:hyperlink r:id="rId6">
         <w:r>
           <w:rPr>
-            <w:rStyle w:val="Hyperlink"/>
+            <w:color w:val="1155CC"/>
+            <w:u w:val="single"/>
           </w:rPr>
           <w:t xml:space="preserve"> https://www.aacctt.org</w:t>
         </w:r>
@@ -122,71 +96,70 @@
       </w:r>
     </w:p>
     <w:p>
-      <w:r>
-        <w:rPr>
-          <w:b/>
-          <w:bCs/>
-        </w:rPr>
-        <w:t xml:space="preserve">ACT Apps, the Apps </w:t>
-      </w:r>
-      <w:r>
-        <w:t>— a mobile marketplace application and other apps developed by ACT, which can be downloaded voluntarily and free of charge by any user for personal use.</w:t>
-      </w:r>
-    </w:p>
-    <w:p>
-      <w:r>
-        <w:rPr>
-          <w:b/>
-          <w:bCs/>
-        </w:rPr>
-        <w:t>You, Your, User</w:t>
-      </w:r>
-      <w:r>
-        <w:t xml:space="preserve"> — the ACT Apps user and/or Website page user/visitor.</w:t>
-      </w:r>
-    </w:p>
-    <w:p>
-      <w:r>
-        <w:rPr>
-          <w:b/>
-          <w:bCs/>
-        </w:rPr>
-        <w:t>Services</w:t>
-      </w:r>
-      <w:r>
-        <w:t xml:space="preserve"> — Website and ACT Apps mentioned together.</w:t>
-      </w:r>
-    </w:p>
-    <w:p>
-      <w:r>
-        <w:rPr>
-          <w:b/>
-          <w:bCs/>
-        </w:rPr>
-        <w:t>Sustainability Rating</w:t>
-      </w:r>
-      <w:r>
-        <w:t xml:space="preserve"> — a sustainability rating of products, provided by the ACT Apps</w:t>
-      </w:r>
-    </w:p>
-    <w:p>
-      <w:r>
-        <w:rPr>
-          <w:b/>
-          <w:bCs/>
-        </w:rPr>
-        <w:t>ACT team</w:t>
-      </w:r>
-      <w:r>
-        <w:t xml:space="preserve"> — ACT employees, volunteers and contractors.</w:t>
-      </w:r>
-    </w:p>
-    <w:p>
-      <w:r>
-        <w:rPr>
-          <w:b/>
-          <w:bCs/>
-        </w:rPr>
+      <w:pPr>
+        <w:numPr>
+          <w:ilvl w:val="0"/>
+          <w:numId w:val="18"/>
+        </w:numPr>
+      </w:pPr>
+      <w:r>
+        <w:t>ACT Apps, the Apps — a mobile marketplace application and other apps developed by ACT</w:t>
+      </w:r>
+      <w:proofErr w:type="gramStart"/>
+      <w:r>
+        <w:t>, which</w:t>
+      </w:r>
+      <w:proofErr w:type="gramEnd"/>
+      <w:r>
+        <w:t xml:space="preserve"> can be downloaded voluntarily and free of charge by any user for personal use.</w:t>
+      </w:r>
+    </w:p>
+    <w:p>
+      <w:pPr>
+        <w:numPr>
+          <w:ilvl w:val="0"/>
+          <w:numId w:val="18"/>
+        </w:numPr>
+      </w:pPr>
+      <w:r>
+        <w:t>You, Your, User — the ACT Apps user and/or Website page user/visitor.</w:t>
+      </w:r>
+    </w:p>
+    <w:p>
+      <w:pPr>
+        <w:numPr>
+          <w:ilvl w:val="0"/>
+          <w:numId w:val="18"/>
+        </w:numPr>
+      </w:pPr>
+      <w:r>
+        <w:t>Services — Website and ACT Apps mentioned together.</w:t>
+      </w:r>
+    </w:p>
+    <w:p>
+      <w:pPr>
+        <w:numPr>
+          <w:ilvl w:val="0"/>
+          <w:numId w:val="18"/>
+        </w:numPr>
+      </w:pPr>
+      <w:r>
+        <w:t>Sustainability Rating — a sustainability rating of products, provided by the ACT Apps</w:t>
+      </w:r>
+    </w:p>
+    <w:p>
+      <w:pPr>
+        <w:numPr>
+          <w:ilvl w:val="0"/>
+          <w:numId w:val="18"/>
+        </w:numPr>
+      </w:pPr>
+      <w:r>
+        <w:t>ACT team — ACT employees, volunteers and contractors.</w:t>
+      </w:r>
+    </w:p>
+    <w:p>
+      <w:r>
         <w:t>STATEMENT OF PURPOSE</w:t>
       </w:r>
     </w:p>
@@ -194,10 +167,11 @@
       <w:r>
         <w:t>The purpose of</w:t>
       </w:r>
-      <w:hyperlink r:id="rId7" w:history="1">
+      <w:hyperlink r:id="rId7">
         <w:r>
           <w:rPr>
-            <w:rStyle w:val="Hyperlink"/>
+            <w:color w:val="1155CC"/>
+            <w:u w:val="single"/>
           </w:rPr>
           <w:t xml:space="preserve"> www.aacctt.org</w:t>
         </w:r>
@@ -208,10 +182,6 @@
     </w:p>
     <w:p>
       <w:r>
-        <w:rPr>
-          <w:b/>
-          <w:bCs/>
-        </w:rPr>
         <w:t>RULES OF CONDUCT</w:t>
       </w:r>
     </w:p>
@@ -232,7 +202,7 @@
       <w:pPr>
         <w:numPr>
           <w:ilvl w:val="0"/>
-          <w:numId w:val="7"/>
+          <w:numId w:val="16"/>
         </w:numPr>
       </w:pPr>
       <w:r>
@@ -243,7 +213,7 @@
       <w:pPr>
         <w:numPr>
           <w:ilvl w:val="0"/>
-          <w:numId w:val="8"/>
+          <w:numId w:val="17"/>
         </w:numPr>
       </w:pPr>
       <w:r>
@@ -255,7 +225,7 @@
       <w:pPr>
         <w:numPr>
           <w:ilvl w:val="0"/>
-          <w:numId w:val="8"/>
+          <w:numId w:val="17"/>
         </w:numPr>
       </w:pPr>
       <w:r>
@@ -266,7 +236,7 @@
       <w:pPr>
         <w:numPr>
           <w:ilvl w:val="0"/>
-          <w:numId w:val="8"/>
+          <w:numId w:val="17"/>
         </w:numPr>
       </w:pPr>
       <w:r>
@@ -277,7 +247,7 @@
       <w:pPr>
         <w:numPr>
           <w:ilvl w:val="0"/>
-          <w:numId w:val="8"/>
+          <w:numId w:val="17"/>
         </w:numPr>
       </w:pPr>
       <w:r>
@@ -288,7 +258,7 @@
       <w:pPr>
         <w:numPr>
           <w:ilvl w:val="0"/>
-          <w:numId w:val="8"/>
+          <w:numId w:val="17"/>
         </w:numPr>
       </w:pPr>
       <w:r>
@@ -299,7 +269,7 @@
       <w:pPr>
         <w:numPr>
           <w:ilvl w:val="0"/>
-          <w:numId w:val="8"/>
+          <w:numId w:val="17"/>
         </w:numPr>
       </w:pPr>
       <w:r>
@@ -310,7 +280,7 @@
       <w:pPr>
         <w:numPr>
           <w:ilvl w:val="0"/>
-          <w:numId w:val="8"/>
+          <w:numId w:val="17"/>
         </w:numPr>
       </w:pPr>
       <w:r>
@@ -332,10 +302,6 @@
     </w:p>
     <w:p>
       <w:r>
-        <w:rPr>
-          <w:b/>
-          <w:bCs/>
-        </w:rPr>
         <w:t>USER REGISTRATION</w:t>
       </w:r>
     </w:p>
@@ -343,10 +309,11 @@
       <w:r>
         <w:t>User Registration at</w:t>
       </w:r>
-      <w:hyperlink r:id="rId8" w:history="1">
+      <w:hyperlink r:id="rId8">
         <w:r>
           <w:rPr>
-            <w:rStyle w:val="Hyperlink"/>
+            <w:color w:val="1155CC"/>
+            <w:u w:val="single"/>
           </w:rPr>
           <w:t xml:space="preserve"> www.aacctt.org</w:t>
         </w:r>
@@ -362,10 +329,11 @@
       <w:r>
         <w:t xml:space="preserve"> register for Services, ACT will be able to contact You with information that may be relevant to You. ACT will also be able to reach You in the event of a complaint or misunderstanding. Your information will be treated with utmost confidentiality as per our</w:t>
       </w:r>
-      <w:hyperlink r:id="rId9" w:history="1">
+      <w:hyperlink r:id="rId9">
         <w:r>
           <w:rPr>
-            <w:rStyle w:val="Hyperlink"/>
+            <w:color w:val="1155CC"/>
+            <w:u w:val="single"/>
           </w:rPr>
           <w:t xml:space="preserve"> Privacy Policy</w:t>
         </w:r>
@@ -391,10 +359,6 @@
     </w:p>
     <w:p>
       <w:r>
-        <w:rPr>
-          <w:b/>
-          <w:bCs/>
-        </w:rPr>
         <w:t>USE BY MINORS</w:t>
       </w:r>
     </w:p>
@@ -402,10 +366,11 @@
       <w:r>
         <w:t>Minors are required to have the consent of a parent or guardian before using the Services. Learn how we process and protect the information of minors on our</w:t>
       </w:r>
-      <w:hyperlink r:id="rId10" w:history="1">
+      <w:hyperlink r:id="rId10">
         <w:r>
           <w:rPr>
-            <w:rStyle w:val="Hyperlink"/>
+            <w:color w:val="1155CC"/>
+            <w:u w:val="single"/>
           </w:rPr>
           <w:t xml:space="preserve"> Privacy Policy</w:t>
         </w:r>
@@ -416,10 +381,6 @@
     </w:p>
     <w:p>
       <w:r>
-        <w:rPr>
-          <w:b/>
-          <w:bCs/>
-        </w:rPr>
         <w:lastRenderedPageBreak/>
         <w:t>ACCURACY, COMPLETENESS, TIMELINESS OF INFORMATION IN SERVICES</w:t>
       </w:r>
@@ -467,27 +428,23 @@
       <w:r>
         <w:t xml:space="preserve">If for any reason You believe that the information reported on our Services is incomplete or incorrect, please contact us at </w:t>
       </w:r>
-      <w:hyperlink r:id="rId11" w:history="1">
+      <w:hyperlink r:id="rId11">
         <w:r>
           <w:rPr>
-            <w:rStyle w:val="Hyperlink"/>
+            <w:color w:val="1155CC"/>
+            <w:u w:val="single"/>
           </w:rPr>
           <w:t>contact@aacctt.org</w:t>
         </w:r>
       </w:hyperlink>
       <w:r>
-        <w:rPr>
-          <w:u w:val="single"/>
-        </w:rPr>
-        <w:t>,</w:t>
-      </w:r>
-      <w:r>
-        <w:t xml:space="preserve"> with a description of the material to be checked, the location (URL) where it can be found on the Website, or the product’s identification number. If You believe that there is a mistake regarding the Sustainability Rating, contact us at </w:t>
-      </w:r>
-      <w:hyperlink r:id="rId12" w:history="1">
+        <w:t xml:space="preserve">, with a description of the material to be checked, the location (URL) where it can be found on the Website, or the product’s identification number. If You believe that there is a mistake regarding the Sustainability Rating, contact us at </w:t>
+      </w:r>
+      <w:hyperlink r:id="rId12">
         <w:r>
           <w:rPr>
-            <w:rStyle w:val="Hyperlink"/>
+            <w:color w:val="1155CC"/>
+            <w:u w:val="single"/>
           </w:rPr>
           <w:t>contact@aacctt.org</w:t>
         </w:r>
@@ -498,10 +455,6 @@
     </w:p>
     <w:p>
       <w:r>
-        <w:rPr>
-          <w:b/>
-          <w:bCs/>
-        </w:rPr>
         <w:t>PROPRIETARY RIGHTS AND REUSE</w:t>
       </w:r>
     </w:p>
@@ -509,30 +462,21 @@
       <w:r>
         <w:t>Any unauthorized use of material featured in our Services, as explained under our</w:t>
       </w:r>
-      <w:hyperlink r:id="rId13" w:history="1">
+      <w:hyperlink r:id="rId13">
         <w:r>
           <w:rPr>
-            <w:rStyle w:val="Hyperlink"/>
+            <w:color w:val="1155CC"/>
+            <w:u w:val="single"/>
           </w:rPr>
           <w:t xml:space="preserve"> Copyright Notice</w:t>
         </w:r>
       </w:hyperlink>
       <w:r>
-        <w:rPr>
-          <w:u w:val="single"/>
-        </w:rPr>
-        <w:t>,</w:t>
-      </w:r>
-      <w:r>
-        <w:t xml:space="preserve"> may violate copyright, trademark, patent and other intellectual property laws. ACT reserves the right to take legal action toward any such unauthorized use.</w:t>
-      </w:r>
-    </w:p>
-    <w:p>
-      <w:r>
-        <w:rPr>
-          <w:b/>
-          <w:bCs/>
-        </w:rPr>
+        <w:t>, may violate copyright, trademark, patent and other intellectual property laws. ACT reserves the right to take legal action toward any such unauthorized use.</w:t>
+      </w:r>
+    </w:p>
+    <w:p>
+      <w:r>
         <w:t>CLAIMS OF COPYRIGHT INFRINGEMENT</w:t>
       </w:r>
     </w:p>
@@ -548,10 +492,11 @@
       <w:r>
         <w:t xml:space="preserve"> may send us an email requesting that the material be removed, or access to it blocked. Notices and counter-notices must meet the then-current statutory requirements. Email us at </w:t>
       </w:r>
-      <w:hyperlink r:id="rId14" w:history="1">
+      <w:hyperlink r:id="rId14">
         <w:r>
           <w:rPr>
-            <w:rStyle w:val="Hyperlink"/>
+            <w:color w:val="1155CC"/>
+            <w:u w:val="single"/>
           </w:rPr>
           <w:t>contact@aacctt.org</w:t>
         </w:r>
@@ -562,28 +507,20 @@
     </w:p>
     <w:p>
       <w:r>
-        <w:rPr>
-          <w:b/>
-          <w:bCs/>
-        </w:rPr>
         <w:t>LINKED SITES</w:t>
       </w:r>
     </w:p>
     <w:p>
       <w:r>
-        <w:t xml:space="preserve">Our Services may feature links to websites owned and operated by third parties. ACT has no control over the content of those sites. The inclusion of any link does not imply a recommendation or endorsement by ACT. These links are provided for Your information and convenience. We are unable </w:t>
+        <w:t xml:space="preserve">Our Services may feature links to websites owned and operated by third parties. ACT has no control over the content of those sites. The inclusion of any link does not imply a recommendation or endorsement by ACT. These links are provided for Your information and convenience. We are </w:t>
       </w:r>
       <w:r>
         <w:lastRenderedPageBreak/>
-        <w:t>to guarantee that the information given on these third-party websites is complete and free of errors, nor can we guarantee that it is accurate and unbiased.</w:t>
-      </w:r>
-    </w:p>
-    <w:p>
-      <w:r>
-        <w:rPr>
-          <w:b/>
-          <w:bCs/>
-        </w:rPr>
+        <w:t>unable to guarantee that the information given on these third-party websites is complete and free of errors, nor can we guarantee that it is accurate and unbiased.</w:t>
+      </w:r>
+    </w:p>
+    <w:p>
+      <w:r>
         <w:t>LAWFUL USE ONLY</w:t>
       </w:r>
     </w:p>
@@ -602,16 +539,20 @@
     </w:p>
     <w:p>
       <w:r>
-        <w:rPr>
-          <w:b/>
-          <w:bCs/>
-        </w:rPr>
         <w:t>GOVERNING LAW</w:t>
       </w:r>
     </w:p>
     <w:p>
       <w:r>
-        <w:t xml:space="preserve">These Terms and Conditions are governed by Norwegian law, without regard to choice of law provisions. You and ACT agree to submit to the jurisdiction of courts located within Norway. The Services are administered from Haugesund, Norway, and ACT makes no representation that the Services are appropriate for use outside of Norway. Access from territories where the content of our Services is illegal or restricted is prohibited. If You choose to access our Services from outside Norway, </w:t>
+        <w:t xml:space="preserve">These Terms and Conditions are governed by Norwegian law, without regard to choice of law provisions. You and ACT agree to submit to the jurisdiction of courts located within Norway. The Services are administered from </w:t>
+      </w:r>
+      <w:proofErr w:type="spellStart"/>
+      <w:r>
+        <w:t>Haugesund</w:t>
+      </w:r>
+      <w:proofErr w:type="spellEnd"/>
+      <w:r>
+        <w:t xml:space="preserve">, Norway, and ACT makes no representation that the Services are appropriate for use outside of Norway. Access from territories where the content of our Services is illegal or restricted is prohibited. If You choose to access our Services from outside Norway, </w:t>
       </w:r>
       <w:proofErr w:type="gramStart"/>
       <w:r>
@@ -624,10 +565,6 @@
     </w:p>
     <w:p>
       <w:r>
-        <w:rPr>
-          <w:b/>
-          <w:bCs/>
-        </w:rPr>
         <w:t>SEVERABILITY</w:t>
       </w:r>
     </w:p>
@@ -638,10 +575,6 @@
     </w:p>
     <w:p>
       <w:r>
-        <w:rPr>
-          <w:b/>
-          <w:bCs/>
-        </w:rPr>
         <w:t>PRIVACY</w:t>
       </w:r>
     </w:p>
@@ -649,10 +582,11 @@
       <w:r>
         <w:t>Please be referred to our</w:t>
       </w:r>
-      <w:hyperlink r:id="rId15" w:history="1">
+      <w:hyperlink r:id="rId15">
         <w:r>
           <w:rPr>
-            <w:rStyle w:val="Hyperlink"/>
+            <w:color w:val="1155CC"/>
+            <w:u w:val="single"/>
           </w:rPr>
           <w:t xml:space="preserve"> Privacy Policy</w:t>
         </w:r>
@@ -663,10 +597,6 @@
     </w:p>
     <w:p>
       <w:r>
-        <w:rPr>
-          <w:b/>
-          <w:bCs/>
-        </w:rPr>
         <w:t>DISCLAIMERS</w:t>
       </w:r>
     </w:p>
@@ -685,10 +615,6 @@
     </w:p>
     <w:p>
       <w:r>
-        <w:rPr>
-          <w:b/>
-          <w:bCs/>
-        </w:rPr>
         <w:t>LIMITATION OF LIABILITY</w:t>
       </w:r>
     </w:p>
@@ -699,10 +625,6 @@
     </w:p>
     <w:p>
       <w:r>
-        <w:rPr>
-          <w:b/>
-          <w:bCs/>
-        </w:rPr>
         <w:t>INDEMNIFICATION</w:t>
       </w:r>
     </w:p>
@@ -716,11 +638,11 @@
       </w:r>
       <w:proofErr w:type="gramEnd"/>
       <w:r>
-        <w:t xml:space="preserve"> agree to indemnify ACT and our affiliates from and against any and all actions, claims, losses, damages, liabilities and expenses (including reasonable attorneys’ fees) arising out of the User’s use of our Services, including, without limitation, any claims alleging facts that if true would constitute a breach by You of these Terms and Conditions. If </w:t>
+        <w:t xml:space="preserve"> agree to indemnify ACT and our affiliates from and against any and all actions, claims, losses, damages, liabilities and expenses (including reasonable attorneys’ fees) arising out of the User’s use of our Services, including, without limitation, any claims alleging facts that if true would constitute a breach by You of these Terms </w:t>
       </w:r>
       <w:r>
         <w:lastRenderedPageBreak/>
-        <w:t xml:space="preserve">You are dissatisfied with any material on our Services or with any of our Terms and Conditions, </w:t>
+        <w:t xml:space="preserve">and Conditions. If You are dissatisfied with any material on our Services or with any of our Terms and Conditions, </w:t>
       </w:r>
       <w:proofErr w:type="gramStart"/>
       <w:r>
@@ -733,10 +655,6 @@
     </w:p>
     <w:p>
       <w:r>
-        <w:rPr>
-          <w:b/>
-          <w:bCs/>
-        </w:rPr>
         <w:t>GENERAL</w:t>
       </w:r>
     </w:p>
@@ -770,1220 +688,7 @@
     </w:p>
     <w:p>
       <w:r>
-        <w:rPr>
-          <w:i/>
-          <w:iCs/>
-        </w:rPr>
-        <w:t>Updated: December 2022</w:t>
-      </w:r>
-    </w:p>
-    <w:p>
-      <w:r>
-        <w:rPr>
-          <w:i/>
-          <w:iCs/>
-        </w:rPr>
-        <w:t> </w:t>
-      </w:r>
-    </w:p>
-    <w:p>
-      <w:r>
-        <w:rPr>
-          <w:b/>
-          <w:bCs/>
-        </w:rPr>
-        <w:t>SHOPPING TERMS AND CONDITIONS FOR SHOPPING WITH ACT AT EKO MARKET AS VEITVET SENTER (PILOT)</w:t>
-      </w:r>
-    </w:p>
-    <w:p>
-      <w:r>
-        <w:t xml:space="preserve">(This will be added to our general terms and </w:t>
-      </w:r>
-      <w:proofErr w:type="gramStart"/>
-      <w:r>
-        <w:t>conditions</w:t>
-      </w:r>
-      <w:proofErr w:type="gramEnd"/>
-      <w:r>
-        <w:t xml:space="preserve"> and it will all end up here in Norwegian: </w:t>
-      </w:r>
-      <w:hyperlink r:id="rId16" w:history="1">
-        <w:r>
-          <w:rPr>
-            <w:rStyle w:val="Hyperlink"/>
-          </w:rPr>
-          <w:t>https://www.aacctt.org/terms-and-conditions</w:t>
-        </w:r>
-      </w:hyperlink>
-      <w:r>
-        <w:t>)</w:t>
-      </w:r>
-    </w:p>
-    <w:p>
-      <w:r>
-        <w:t xml:space="preserve">These Terms and Conditions apply to our pilot at Eko Market AS Veitvet Senter in Oslo. As more sellers join the ACT marketplace, these Terms and Conditions will be subject to change </w:t>
-      </w:r>
-    </w:p>
-    <w:p>
-      <w:r>
-        <w:rPr>
-          <w:b/>
-          <w:bCs/>
-        </w:rPr>
-        <w:t>ARTICLE 1 – APPLICABILITY</w:t>
-      </w:r>
-    </w:p>
-    <w:p>
-      <w:r>
-        <w:t>1. These general conditions apply to every offer of ACT and to every contract concluded between ACT and the consumer.</w:t>
-      </w:r>
-    </w:p>
-    <w:p>
-      <w:r>
-        <w:t xml:space="preserve">2. Before the contract is concluded, the text of these general terms and conditions will be made available to the consumer via the app, in such a way that it can be easily stored by the consumer on a durable data carrier. </w:t>
-      </w:r>
-    </w:p>
-    <w:p>
-      <w:r>
-        <w:rPr>
-          <w:b/>
-          <w:bCs/>
-        </w:rPr>
-        <w:t>ARTICLE 2 - THE OFFER</w:t>
-      </w:r>
-    </w:p>
-    <w:p>
-      <w:r>
-        <w:t>1. If an offer has a limited period of validity or is made subject to conditions, this will be explicitly stated in the offer.</w:t>
-      </w:r>
-    </w:p>
-    <w:p>
-      <w:r>
-        <w:t>2. The offer contains a complete and accurate description of the products and/or services offered. The description is sufficiently detailed to enable a proper assessment of the offer by the consumer. If ACT uses images obvious mistakes or obvious errors in the offer do not bind ACT.</w:t>
-      </w:r>
-    </w:p>
-    <w:p>
-      <w:r>
-        <w:rPr>
-          <w:b/>
-          <w:bCs/>
-        </w:rPr>
-        <w:t>ARTICLE 3 - THE AGREEMENT</w:t>
-      </w:r>
-    </w:p>
-    <w:p>
-      <w:r>
-        <w:t xml:space="preserve">1. The agreement comes into effect </w:t>
-      </w:r>
-      <w:proofErr w:type="gramStart"/>
-      <w:r>
-        <w:t>at the moment</w:t>
-      </w:r>
-      <w:proofErr w:type="gramEnd"/>
-      <w:r>
-        <w:t xml:space="preserve"> of acceptance by the consumer of the offer and the fulfillment of the conditions thereby set.</w:t>
-      </w:r>
-    </w:p>
-    <w:p>
-      <w:r>
-        <w:lastRenderedPageBreak/>
-        <w:t>2. ACT will take appropriate technical and organizational measures to protect the electronic transfer of data and ensure a secure web environment. If the consumer can pay electronically, ACT will observe appropriate security measures.</w:t>
-      </w:r>
-    </w:p>
-    <w:p>
-      <w:r>
-        <w:t xml:space="preserve">3. ACT may — within legal frameworks – assess whether the consumer can meet his payment obligations, as well as all those facts and factors that are important for a responsible conclusion of the distance contract. If, </w:t>
-      </w:r>
-      <w:proofErr w:type="gramStart"/>
-      <w:r>
-        <w:t>on the basis of</w:t>
-      </w:r>
-      <w:proofErr w:type="gramEnd"/>
-      <w:r>
-        <w:t xml:space="preserve"> this investigation, ACT has good grounds not to enter into the agreement, ACT is entitled to refuse an order or application or to attach special conditions to the implementation, while giving reasons.</w:t>
-      </w:r>
-    </w:p>
-    <w:p>
-      <w:r>
-        <w:t>4. ACT will send the consumer the following information, at the latest on delivery of the product, service or digital content:</w:t>
-      </w:r>
-    </w:p>
-    <w:p>
-      <w:pPr>
-        <w:numPr>
-          <w:ilvl w:val="0"/>
-          <w:numId w:val="9"/>
-        </w:numPr>
-      </w:pPr>
-      <w:r>
-        <w:t xml:space="preserve">the visiting address of the establishment where the consumer can go with </w:t>
-      </w:r>
-      <w:proofErr w:type="gramStart"/>
-      <w:r>
-        <w:t>complaints;</w:t>
-      </w:r>
-      <w:proofErr w:type="gramEnd"/>
-    </w:p>
-    <w:p>
-      <w:pPr>
-        <w:numPr>
-          <w:ilvl w:val="0"/>
-          <w:numId w:val="9"/>
-        </w:numPr>
-      </w:pPr>
-      <w:r>
-        <w:t xml:space="preserve">the conditions under which and the way in which the consumer can make use of the right of withdrawal, or a clear notification regarding the exclusion of the right of </w:t>
-      </w:r>
-      <w:proofErr w:type="gramStart"/>
-      <w:r>
-        <w:t>withdrawal;</w:t>
-      </w:r>
-      <w:proofErr w:type="gramEnd"/>
-    </w:p>
-    <w:p>
-      <w:pPr>
-        <w:numPr>
-          <w:ilvl w:val="0"/>
-          <w:numId w:val="9"/>
-        </w:numPr>
-      </w:pPr>
-      <w:r>
-        <w:t xml:space="preserve">the information on guarantees and existing after-sales </w:t>
-      </w:r>
-      <w:proofErr w:type="gramStart"/>
-      <w:r>
-        <w:t>service;</w:t>
-      </w:r>
-      <w:proofErr w:type="gramEnd"/>
-    </w:p>
-    <w:p>
-      <w:pPr>
-        <w:numPr>
-          <w:ilvl w:val="0"/>
-          <w:numId w:val="9"/>
-        </w:numPr>
-      </w:pPr>
-      <w:r>
-        <w:t xml:space="preserve">the price including all taxes of the product, service or digital content; to the extent applicable, the cost of delivery; and the method of payment, delivery or performance of the </w:t>
-      </w:r>
-      <w:proofErr w:type="gramStart"/>
-      <w:r>
-        <w:t>contract;</w:t>
-      </w:r>
-      <w:proofErr w:type="gramEnd"/>
-    </w:p>
-    <w:p>
-      <w:r>
-        <w:t xml:space="preserve">5. When placing a </w:t>
-      </w:r>
-      <w:r>
-        <w:rPr>
-          <w:b/>
-          <w:bCs/>
-        </w:rPr>
-        <w:t>pick-up order</w:t>
-      </w:r>
-      <w:r>
-        <w:t>, the consumer agrees to the following terms.</w:t>
-      </w:r>
-    </w:p>
-    <w:p>
-      <w:pPr>
-        <w:numPr>
-          <w:ilvl w:val="0"/>
-          <w:numId w:val="10"/>
-        </w:numPr>
-      </w:pPr>
-      <w:proofErr w:type="gramStart"/>
-      <w:r>
-        <w:t>Seller</w:t>
-      </w:r>
-      <w:proofErr w:type="gramEnd"/>
-      <w:r>
-        <w:t xml:space="preserve"> picking fee is 20 NOK.</w:t>
-      </w:r>
-    </w:p>
-    <w:p>
-      <w:pPr>
-        <w:numPr>
-          <w:ilvl w:val="0"/>
-          <w:numId w:val="10"/>
-        </w:numPr>
-      </w:pPr>
-      <w:r>
-        <w:t>The fee for not showing up during the pickup period is 20 NOK</w:t>
-      </w:r>
-    </w:p>
-    <w:p>
-      <w:pPr>
-        <w:numPr>
-          <w:ilvl w:val="0"/>
-          <w:numId w:val="10"/>
-        </w:numPr>
-      </w:pPr>
-      <w:r>
-        <w:t>Pickup at Eko Market is available between 10:00 and 20:00, Monday to Friday and between 10-18 Saturday to Sunday.</w:t>
-      </w:r>
-    </w:p>
-    <w:p>
-      <w:pPr>
-        <w:numPr>
-          <w:ilvl w:val="0"/>
-          <w:numId w:val="10"/>
-        </w:numPr>
-      </w:pPr>
-      <w:r>
-        <w:t xml:space="preserve">The order </w:t>
-      </w:r>
-      <w:proofErr w:type="gramStart"/>
-      <w:r>
-        <w:t>has to</w:t>
-      </w:r>
-      <w:proofErr w:type="gramEnd"/>
-      <w:r>
-        <w:t xml:space="preserve"> be placed a minimum of 2 hours before the start of the desired pick-up time.</w:t>
-      </w:r>
-    </w:p>
-    <w:p>
-      <w:pPr>
-        <w:numPr>
-          <w:ilvl w:val="0"/>
-          <w:numId w:val="10"/>
-        </w:numPr>
-      </w:pPr>
-      <w:r>
-        <w:t>Possible outcomes of the order</w:t>
-      </w:r>
-    </w:p>
-    <w:p>
-      <w:pPr>
-        <w:numPr>
-          <w:ilvl w:val="1"/>
-          <w:numId w:val="10"/>
-        </w:numPr>
-      </w:pPr>
-      <w:r>
-        <w:t>If the complete order is picked up, the consumer will not have any additional charges</w:t>
-      </w:r>
-    </w:p>
-    <w:p>
-      <w:pPr>
-        <w:numPr>
-          <w:ilvl w:val="1"/>
-          <w:numId w:val="10"/>
-        </w:numPr>
-      </w:pPr>
-      <w:r>
-        <w:t>If the order is paid for but not picked up, the consumer will be charged a cancellation fee of 20 NOK and will be refunded the rest of the amount.</w:t>
-      </w:r>
-    </w:p>
-    <w:p>
-      <w:pPr>
-        <w:numPr>
-          <w:ilvl w:val="1"/>
-          <w:numId w:val="10"/>
-        </w:numPr>
-      </w:pPr>
-      <w:r>
-        <w:t xml:space="preserve">If any of the items ordered are not in stock, the consumer will be refunded the cost of the items. If the consumer is willing to accept a brand swap, your balance will be adjusted (provided this feature is available in the current version). In case the product in your order costs less than as indicated in your order confirmation, ACT will refund you the price difference. In case the product in your order costs more </w:t>
-      </w:r>
-      <w:proofErr w:type="gramStart"/>
-      <w:r>
-        <w:t>than as</w:t>
-      </w:r>
-      <w:proofErr w:type="gramEnd"/>
-      <w:r>
-        <w:t xml:space="preserve"> indicated in your order confirmation, ACT will charge you the price difference from the temporary authorization hold or charge made for your order. Any </w:t>
-      </w:r>
-      <w:r>
-        <w:lastRenderedPageBreak/>
-        <w:t xml:space="preserve">part of the temporary authorization </w:t>
-      </w:r>
-      <w:proofErr w:type="gramStart"/>
-      <w:r>
-        <w:t>hold</w:t>
-      </w:r>
-      <w:proofErr w:type="gramEnd"/>
-      <w:r>
-        <w:t xml:space="preserve"> or charge that is not needed for covering for a price adjustment will be returned or refunded to your card.</w:t>
-      </w:r>
-    </w:p>
-    <w:p>
-      <w:pPr>
-        <w:numPr>
-          <w:ilvl w:val="0"/>
-          <w:numId w:val="10"/>
-        </w:numPr>
-      </w:pPr>
-      <w:r>
-        <w:t>If using plastic bags, there is an additional charge. The final number of bags will be withdrawn from the temporary authorization hold or charge made for your order (provided this feature is available in the current version, otherwise it is embedded in the picking fee).</w:t>
-      </w:r>
-    </w:p>
-    <w:p>
-      <w:pPr>
-        <w:numPr>
-          <w:ilvl w:val="0"/>
-          <w:numId w:val="10"/>
-        </w:numPr>
-      </w:pPr>
-      <w:r>
-        <w:t>The consumer agrees to show identification to our employees for orders containing alcoholic products, tobacco products, or medication and there is doubt about the age of the person who picks up the order or to whom the order is being delivered. Age verification applies up to 25 years of age. Valid forms of identification include a national passport and a national identity card. If the minimum age requirements are not met:</w:t>
-      </w:r>
-    </w:p>
-    <w:p>
-      <w:pPr>
-        <w:numPr>
-          <w:ilvl w:val="1"/>
-          <w:numId w:val="10"/>
-        </w:numPr>
-      </w:pPr>
-      <w:r>
-        <w:t xml:space="preserve">if the order is being picked up, our employees will refuse to give it to the consumer. In this case, a cancellation fee of </w:t>
-      </w:r>
-      <w:r>
-        <w:rPr>
-          <w:b/>
-          <w:bCs/>
-        </w:rPr>
-        <w:t>20 NOK</w:t>
-      </w:r>
-      <w:r>
-        <w:t xml:space="preserve"> will be charged</w:t>
-      </w:r>
-    </w:p>
-    <w:p>
-      <w:pPr>
-        <w:numPr>
-          <w:ilvl w:val="1"/>
-          <w:numId w:val="10"/>
-        </w:numPr>
-      </w:pPr>
-      <w:r>
-        <w:t>if the order is being delivered: our delivery driver will, unfortunately, be forced to take the order back with him or not deliver it. In this case, the cancellation fee of 500 NOK will be charged.</w:t>
-      </w:r>
-    </w:p>
-    <w:p>
-      <w:r>
-        <w:t xml:space="preserve">6. When placing a </w:t>
-      </w:r>
-      <w:r>
-        <w:rPr>
-          <w:b/>
-          <w:bCs/>
-        </w:rPr>
-        <w:t>delivery order</w:t>
-      </w:r>
-      <w:r>
-        <w:t>, the consumer agrees to the following terms.</w:t>
-      </w:r>
-    </w:p>
-    <w:p>
-      <w:pPr>
-        <w:numPr>
-          <w:ilvl w:val="0"/>
-          <w:numId w:val="11"/>
-        </w:numPr>
-      </w:pPr>
-      <w:r>
-        <w:t>A fee will be charged for the delivery of your order. These costs depend on your chosen method of delivery, the time of delivery and the size of your order. The costs are clearly stated per delivery time on the website. The costs are also displayed based on your chosen delivery time during the ordering process and in your email order confirmation.</w:t>
-      </w:r>
-    </w:p>
-    <w:p>
-      <w:pPr>
-        <w:numPr>
-          <w:ilvl w:val="0"/>
-          <w:numId w:val="11"/>
-        </w:numPr>
-      </w:pPr>
-      <w:proofErr w:type="gramStart"/>
-      <w:r>
-        <w:t>the</w:t>
-      </w:r>
-      <w:proofErr w:type="gramEnd"/>
-      <w:r>
-        <w:t xml:space="preserve"> consumer agrees to be present at the agreed delivery time to receive the order.</w:t>
-      </w:r>
-    </w:p>
-    <w:p>
-      <w:pPr>
-        <w:numPr>
-          <w:ilvl w:val="0"/>
-          <w:numId w:val="11"/>
-        </w:numPr>
-      </w:pPr>
-      <w:r>
-        <w:t>If the consumer is not present at the agreed delivery time, your order will be canceled. ACT will charge a cancellation fee. This is the total order amount with a maximum of NOK 500.</w:t>
-      </w:r>
-    </w:p>
-    <w:p>
-      <w:pPr>
-        <w:numPr>
-          <w:ilvl w:val="0"/>
-          <w:numId w:val="11"/>
-        </w:numPr>
-      </w:pPr>
-      <w:r>
-        <w:t xml:space="preserve">The consumer can cancel their order via phone + 47 940 99 094 or an email to </w:t>
-      </w:r>
-      <w:hyperlink r:id="rId17" w:history="1">
-        <w:r>
-          <w:rPr>
-            <w:rStyle w:val="Hyperlink"/>
-          </w:rPr>
-          <w:t>oslo3@eximline.no</w:t>
-        </w:r>
-      </w:hyperlink>
-      <w:r>
-        <w:t xml:space="preserve"> free of charge up to one hour before it goes into processing. The time when your order goes into processing depends on the time the order is delivered/picked up:</w:t>
-      </w:r>
-    </w:p>
-    <w:p>
-      <w:r>
-        <w:t>                        i.         is the order being delivered/picked up before 16:00? Then your order will go into processing at noon the day before.</w:t>
-      </w:r>
-    </w:p>
-    <w:p>
-      <w:r>
-        <w:t xml:space="preserve">                       ii.         Is the order delivered/picked up after 16:00? Then your order will go into processing at 23:00 the day before.          </w:t>
-      </w:r>
-      <w:r>
-        <w:rPr>
-          <w:b/>
-          <w:bCs/>
-        </w:rPr>
-        <w:t xml:space="preserve">      </w:t>
-      </w:r>
-    </w:p>
-    <w:p>
-      <w:r>
-        <w:rPr>
-          <w:b/>
-          <w:bCs/>
-        </w:rPr>
-        <w:t>ARTICLE 4 - RIGHT OF WITHDRAWAL AND RETURNS</w:t>
-      </w:r>
-    </w:p>
-    <w:p>
-      <w:r>
-        <w:t xml:space="preserve">1. The consumer can dissolve an agreement regarding the purchase of a product during a reflection period of at least 14 days without giving reasons. ACT may ask the consumer about the reason for </w:t>
-      </w:r>
-      <w:proofErr w:type="gramStart"/>
-      <w:r>
-        <w:t>withdrawal, but</w:t>
-      </w:r>
-      <w:proofErr w:type="gramEnd"/>
-      <w:r>
-        <w:t xml:space="preserve"> may not oblige the consumer to give his reason(s).</w:t>
-      </w:r>
-    </w:p>
-    <w:p>
-      <w:r>
-        <w:t>2. The withdrawal period referred to in paragraph 1 starts the day after the consumer, or a third party designated in advance by the consumer, who is not the carrier, has received the product, or:</w:t>
-      </w:r>
-    </w:p>
-    <w:p>
-      <w:pPr>
-        <w:numPr>
-          <w:ilvl w:val="0"/>
-          <w:numId w:val="12"/>
-        </w:numPr>
-      </w:pPr>
-      <w:r>
-        <w:lastRenderedPageBreak/>
-        <w:t>if the consumer has ordered several products in the same order: the day on which the consumer, or a third party designated by him, has received the last product. ACT may refuse an order of multiple products with different delivery times.</w:t>
-      </w:r>
-    </w:p>
-    <w:p>
-      <w:pPr>
-        <w:numPr>
-          <w:ilvl w:val="0"/>
-          <w:numId w:val="12"/>
-        </w:numPr>
-      </w:pPr>
-      <w:r>
-        <w:t xml:space="preserve">if the delivery of a product consists of several shipments or parts: the day on which the consumer, or a third party designated by him, has received the last shipment or </w:t>
-      </w:r>
-      <w:proofErr w:type="gramStart"/>
-      <w:r>
-        <w:t>part;</w:t>
-      </w:r>
-      <w:proofErr w:type="gramEnd"/>
-    </w:p>
-    <w:p>
-      <w:pPr>
-        <w:numPr>
-          <w:ilvl w:val="0"/>
-          <w:numId w:val="12"/>
-        </w:numPr>
-      </w:pPr>
-      <w:r>
-        <w:t>in the case of contracts for regular delivery of products during a given period: the day on which the consumer, or a third party designated by him, received the first product.</w:t>
-      </w:r>
-    </w:p>
-    <w:p>
-      <w:r>
-        <w:rPr>
-          <w:b/>
-          <w:bCs/>
-        </w:rPr>
-        <w:t>ARTICLE 5 - OBLIGATIONS OF THE CONSUMER DURING THE REFLECTION PERIOD</w:t>
-      </w:r>
-    </w:p>
-    <w:p>
-      <w:r>
-        <w:t>1. During the reflection period, the consumer will handle the product and its packaging with care. He will only unpack or use the product to the extent necessary to establish the nature, characteristics and operation of the product. The basic principle here is that the consumer may only handle and inspect the product as he would be allowed to do in a store.</w:t>
-      </w:r>
-    </w:p>
-    <w:p>
-      <w:r>
-        <w:t>2. The consumer is only liable for depreciation of the product resulting from a way of handling the product that goes beyond what is permitted in paragraph 1.</w:t>
-      </w:r>
-    </w:p>
-    <w:p>
-      <w:r>
-        <w:rPr>
-          <w:b/>
-          <w:bCs/>
-        </w:rPr>
-        <w:t>ARTICLE 6 - EXERCISE OF THE RIGHT OF WITHDRAWAL BY THE CONSUMER AND COSTS THEREOF</w:t>
-      </w:r>
-    </w:p>
-    <w:p>
-      <w:r>
-        <w:t xml:space="preserve">1. If, within 14 working days after the order has been delivered, on second thoughts the consumer does not want certain products, he can return them to us, if reasonably possible in their original condition and packaging. For returns, please contact our Customer Service (+ 47 940 99 094 or </w:t>
-      </w:r>
-      <w:hyperlink r:id="rId18" w:history="1">
-        <w:r>
-          <w:rPr>
-            <w:rStyle w:val="Hyperlink"/>
-          </w:rPr>
-          <w:t>oslo3@eximline.no</w:t>
-        </w:r>
-      </w:hyperlink>
-      <w:r>
-        <w:t>), to whom you can indicate whether you want to hand in the products free of charge when picking up your next order at Eko Market Veitvet Senter. The consumer can also choose to return the products himself. The address is Eko Market Veitvet Senter Veitvetveien 8, 0596 Oslo.</w:t>
-      </w:r>
-    </w:p>
-    <w:p>
-      <w:r>
-        <w:t xml:space="preserve">2. The consumer bears the direct costs of returning the product. </w:t>
-      </w:r>
-    </w:p>
-    <w:p>
-      <w:r>
-        <w:t>3. If the consumer exercises his right of withdrawal, all additional contracts shall be dissolved by operation of law.</w:t>
-      </w:r>
-    </w:p>
-    <w:p>
-      <w:r>
-        <w:rPr>
-          <w:b/>
-          <w:bCs/>
-        </w:rPr>
-        <w:t>ARTICLE 7 - OBLIGATIONS OF ACT IN CASE OF WITHDRAWAL</w:t>
-      </w:r>
-    </w:p>
-    <w:p>
-      <w:r>
-        <w:t>1. If ACT enables the consumer to notify withdrawal electronically, ACT shall send an acknowledgment of receipt of this notification without delay after receiving it.</w:t>
-      </w:r>
-    </w:p>
-    <w:p>
-      <w:r>
-        <w:t xml:space="preserve">2. ACT reimburses all payments of the consumer, without delay within 14 days following the day on which the consumer notifies him of the withdrawal (note exclusions in ARTICLE 8). Unless ACT offers to pick up the product, ACT may wait </w:t>
-      </w:r>
-      <w:proofErr w:type="gramStart"/>
-      <w:r>
-        <w:t>with refunding</w:t>
-      </w:r>
-      <w:proofErr w:type="gramEnd"/>
-      <w:r>
-        <w:t xml:space="preserve"> until ACT has received the product or until the consumer proves that he has returned the product, whichever is earlier.</w:t>
-      </w:r>
-    </w:p>
-    <w:p>
-      <w:r>
-        <w:t>3. For repayment, ACT uses the same means of payment that the consumer has used, unless the consumer agrees to another method. The refund is free of charge for the consumer.</w:t>
-      </w:r>
-    </w:p>
-    <w:p>
-      <w:r>
-        <w:rPr>
-          <w:b/>
-          <w:bCs/>
-        </w:rPr>
-        <w:t>ARTICLE 8 - EXCLUSION OF THE RIGHT OF WITHDRAWAL</w:t>
-      </w:r>
-    </w:p>
-    <w:p>
-      <w:r>
-        <w:lastRenderedPageBreak/>
-        <w:t xml:space="preserve">ACT excludes the following products and services from the right of withdrawal:     </w:t>
-      </w:r>
-    </w:p>
-    <w:p>
-      <w:r>
-        <w:t xml:space="preserve">1. Products that have been created in accordance with the consumer's </w:t>
-      </w:r>
-      <w:proofErr w:type="gramStart"/>
-      <w:r>
-        <w:t>specifications;</w:t>
-      </w:r>
-      <w:proofErr w:type="gramEnd"/>
-    </w:p>
-    <w:p>
-      <w:r>
-        <w:t xml:space="preserve">2. Products that are clearly personal in </w:t>
-      </w:r>
-      <w:proofErr w:type="gramStart"/>
-      <w:r>
-        <w:t>nature;</w:t>
-      </w:r>
-      <w:proofErr w:type="gramEnd"/>
-    </w:p>
-    <w:p>
-      <w:r>
-        <w:t xml:space="preserve">3. Products which by their nature cannot be </w:t>
-      </w:r>
-      <w:proofErr w:type="gramStart"/>
-      <w:r>
-        <w:t>returned;</w:t>
-      </w:r>
-      <w:proofErr w:type="gramEnd"/>
-    </w:p>
-    <w:p>
-      <w:r>
-        <w:t xml:space="preserve">4. Products or services whose price is subject to fluctuations in the financial market over which ACT has no influence and which may occur within the withdrawal </w:t>
-      </w:r>
-      <w:proofErr w:type="gramStart"/>
-      <w:r>
-        <w:t>period;</w:t>
-      </w:r>
-      <w:proofErr w:type="gramEnd"/>
-    </w:p>
-    <w:p>
-      <w:r>
-        <w:t xml:space="preserve">5. Contracts concluded during a public auction. A public auction means a method of sale in which products, digital content and/or services are offered by ACT to consumers who attend or are given the opportunity to attend the auction in person, under the direction of an auctioneer, and in which the successful bidder is obliged to purchase the products, digital content and/or </w:t>
-      </w:r>
-      <w:proofErr w:type="gramStart"/>
-      <w:r>
-        <w:t>services;</w:t>
-      </w:r>
-      <w:proofErr w:type="gramEnd"/>
-    </w:p>
-    <w:p>
-      <w:r>
-        <w:t>6. Service contracts, after full performance of the service, but only if:</w:t>
-      </w:r>
-    </w:p>
-    <w:p>
-      <w:pPr>
-        <w:numPr>
-          <w:ilvl w:val="0"/>
-          <w:numId w:val="13"/>
-        </w:numPr>
-      </w:pPr>
-      <w:r>
-        <w:t>performance has begun with the consumer's express prior consent; and</w:t>
-      </w:r>
-    </w:p>
-    <w:p>
-      <w:pPr>
-        <w:numPr>
-          <w:ilvl w:val="0"/>
-          <w:numId w:val="13"/>
-        </w:numPr>
-      </w:pPr>
-      <w:r>
-        <w:t xml:space="preserve">the consumer has declared that he loses his right of withdrawal once ACT has fully performed the </w:t>
-      </w:r>
-      <w:proofErr w:type="gramStart"/>
-      <w:r>
-        <w:t>contract;</w:t>
-      </w:r>
-      <w:proofErr w:type="gramEnd"/>
-    </w:p>
-    <w:p>
-      <w:r>
-        <w:t xml:space="preserve">7. Service contracts for the provision of accommodation, if the contract provides for a specific date or period of performance and other than for residential purposes, transportation of goods, car rental services, and </w:t>
-      </w:r>
-      <w:proofErr w:type="gramStart"/>
-      <w:r>
-        <w:t>catering;</w:t>
-      </w:r>
-      <w:proofErr w:type="gramEnd"/>
-    </w:p>
-    <w:p>
-      <w:r>
-        <w:t xml:space="preserve">8. Contracts relating to leisure activities, if the contract provides for a specific date or period of performance </w:t>
-      </w:r>
-      <w:proofErr w:type="gramStart"/>
-      <w:r>
-        <w:t>thereof;</w:t>
-      </w:r>
-      <w:proofErr w:type="gramEnd"/>
-    </w:p>
-    <w:p>
-      <w:r>
-        <w:t xml:space="preserve">9. Products manufactured according to consumer specifications, which are not prefabricated and are manufactured on the basis of an individual choice or decision by the consumer, or are clearly intended for a specific </w:t>
-      </w:r>
-      <w:proofErr w:type="gramStart"/>
-      <w:r>
-        <w:t>person;</w:t>
-      </w:r>
-      <w:proofErr w:type="gramEnd"/>
-    </w:p>
-    <w:p>
-      <w:r>
-        <w:t xml:space="preserve">10. Products that spoil quickly or have a limited shelf </w:t>
-      </w:r>
-      <w:proofErr w:type="gramStart"/>
-      <w:r>
-        <w:t>life;</w:t>
-      </w:r>
-      <w:proofErr w:type="gramEnd"/>
-    </w:p>
-    <w:p>
-      <w:r>
-        <w:t xml:space="preserve">11. Sealed products that are not suitable for return for reasons of health protection or hygiene and whose seal has been broken after </w:t>
-      </w:r>
-      <w:proofErr w:type="gramStart"/>
-      <w:r>
-        <w:t>delivery;</w:t>
-      </w:r>
-      <w:proofErr w:type="gramEnd"/>
-    </w:p>
-    <w:p>
-      <w:r>
-        <w:t xml:space="preserve">12. Products that after delivery are by their nature irrevocably mixed with other </w:t>
-      </w:r>
-      <w:proofErr w:type="gramStart"/>
-      <w:r>
-        <w:t>products;</w:t>
-      </w:r>
-      <w:proofErr w:type="gramEnd"/>
-    </w:p>
-    <w:p>
-      <w:r>
-        <w:t xml:space="preserve">13. Alcoholic beverages whose price was agreed upon at the conclusion of the contract, but whose delivery can only take place after 30 days, and whose actual value depends on fluctuations in the market over which the entrepreneur has no </w:t>
-      </w:r>
-      <w:proofErr w:type="gramStart"/>
-      <w:r>
-        <w:t>influence;</w:t>
-      </w:r>
-      <w:proofErr w:type="gramEnd"/>
-    </w:p>
-    <w:p>
-      <w:r>
-        <w:t xml:space="preserve">14. Sealed audio, video recordings and computer software, the seal of which has been broken after </w:t>
-      </w:r>
-      <w:proofErr w:type="gramStart"/>
-      <w:r>
-        <w:t>delivery;</w:t>
-      </w:r>
-      <w:proofErr w:type="gramEnd"/>
-    </w:p>
-    <w:p>
-      <w:r>
-        <w:t xml:space="preserve">15. Newspapers, magazines or journals, with the exception of subscriptions to </w:t>
-      </w:r>
-      <w:proofErr w:type="gramStart"/>
-      <w:r>
-        <w:t>these;</w:t>
-      </w:r>
-      <w:proofErr w:type="gramEnd"/>
-    </w:p>
-    <w:p>
-      <w:r>
-        <w:t>16. The supply of digital content other than on a tangible medium, but only if:</w:t>
-      </w:r>
-    </w:p>
-    <w:p>
-      <w:pPr>
-        <w:numPr>
-          <w:ilvl w:val="0"/>
-          <w:numId w:val="14"/>
-        </w:numPr>
-      </w:pPr>
-      <w:r>
-        <w:t>its performance has begun with the express prior consent of the consumer.</w:t>
-      </w:r>
-    </w:p>
-    <w:p>
-      <w:r>
-        <w:lastRenderedPageBreak/>
-        <w:t> </w:t>
-      </w:r>
-      <w:r>
-        <w:rPr>
-          <w:b/>
-          <w:bCs/>
-        </w:rPr>
-        <w:t>ARTICLE 9 - THE PRICE</w:t>
-      </w:r>
-    </w:p>
-    <w:p>
-      <w:r>
-        <w:t>1.</w:t>
-      </w:r>
-      <w:r>
-        <w:rPr>
-          <w:b/>
-          <w:bCs/>
-        </w:rPr>
-        <w:t xml:space="preserve"> The prices mentioned in the offer of products or services include VAT.</w:t>
-      </w:r>
-    </w:p>
-    <w:p>
-      <w:r>
-        <w:t>2. During the validity period stated in the offer, the prices of the products and/or services offered will not be increased, except for price changes due to changes in VAT rates.</w:t>
-      </w:r>
-    </w:p>
-    <w:p>
-      <w:r>
-        <w:t>3. Notwithstanding the previous paragraph, ACT may offer products or services whose prices are subject to fluctuations in the financial market and over which ACT has no influence, with variable prices. This link to fluctuations and the fact that any prices mentioned are target prices will be mentioned in the offer.</w:t>
-      </w:r>
-    </w:p>
-    <w:p>
-      <w:r>
-        <w:t>4. The prices listed in the app may differ slightly from the prices in the store (for example, in the case of offers in the stores). For all products, you pay the price that the item costs at the time of delivery of your order and as indicated on the invoice.</w:t>
-      </w:r>
-    </w:p>
-    <w:p>
-      <w:r>
-        <w:t>5. Some of our fresh products vary in weight. Therefore, the quantities of fresh items sold may vary slightly from the quantities you ordered. You will be charged for the quantities delivered.</w:t>
-      </w:r>
-    </w:p>
-    <w:p>
-      <w:r>
-        <w:t>6. Offers listed on the site apply only to orders sold within the period for which the offer applies. This is also indicated at the time of placing the order.</w:t>
-      </w:r>
-    </w:p>
-    <w:p>
-      <w:r>
-        <w:t>7. Offers in the app may differ from offers in our physical stores. For online orders, you cannot claim offers that apply only to physical stores.</w:t>
-      </w:r>
-    </w:p>
-    <w:p>
-      <w:r>
-        <w:t xml:space="preserve">8. For online orders, unless otherwise stated in the action terms and conditions, the following applies </w:t>
-      </w:r>
-      <w:proofErr w:type="gramStart"/>
-      <w:r>
-        <w:t>with regard to</w:t>
-      </w:r>
-      <w:proofErr w:type="gramEnd"/>
-      <w:r>
-        <w:t xml:space="preserve"> coupon codes. It is possible to enter multiple coupon      codes, but only the highest discount on the order amount and the highest discount on service charges will be deducted from the total amount. In </w:t>
-      </w:r>
-      <w:proofErr w:type="gramStart"/>
-      <w:r>
-        <w:t>case</w:t>
-      </w:r>
-      <w:proofErr w:type="gramEnd"/>
-      <w:r>
-        <w:t xml:space="preserve"> of two coupon codes with equal discount, the coupon code with the shortest validity date will be used. Coupon codes that are not applied immediately because they are not the highest discount remain "saved" in this user's online profile. A code that is still valid on the next order is then automatically applied. ACT reserves the right to make interim changes to coupon      conditions and to terminate coupons prematurely.</w:t>
-      </w:r>
-    </w:p>
-    <w:p>
-      <w:r>
-        <w:t>9. Although the app has been created with the greatest possible care, some product characteristics (price, appearance, allergen information) may not be accurately displayed or depicted. In this case, the characteristics displayed on the packaging of the product itself or the price indicated on the invoice you receive upon delivery will apply and you will not be able to claim delivery in accordance with the incorrectly displayed information. In the event of such deviation, you may indicate that you do not wish to purchase the product and the product will be returned.</w:t>
-      </w:r>
-    </w:p>
-    <w:p>
-      <w:r>
-        <w:rPr>
-          <w:b/>
-          <w:bCs/>
-        </w:rPr>
-        <w:t>ARTICLE 10 - DELIVERY AND EXECUTION</w:t>
-      </w:r>
-    </w:p>
-    <w:p>
-      <w:r>
-        <w:t>1. ACT will take the greatest possible care when receiving and executing orders of products. Nevertheless, it may happen (due to circumstances) that ACT is unable to deliver the order in its entirety. ACT reserves the right to deliver the order in parts or partially, for example, if a product is out of stock.</w:t>
-      </w:r>
-    </w:p>
-    <w:p>
-      <w:r>
-        <w:t>2. The place of delivery is the address that the consumer has made known to ACT.</w:t>
-      </w:r>
-    </w:p>
-    <w:p>
-      <w:r>
-        <w:lastRenderedPageBreak/>
-        <w:t>3. Subject to what is stated in article 4 of these general terms and conditions, ACT will execute accepted orders within the delivery period that has been agreed. If delivery is delayed, or if an order cannot or can only be partially carried out, the consumer will be informed about this as soon as possible and at the latest within 30 days after the order was placed. The consumer in that case has the right to dissolve the agreement without cost and the right to possible compensation.</w:t>
-      </w:r>
-    </w:p>
-    <w:p>
-      <w:r>
-        <w:t>4. After dissolution in accordance with the previous paragraph, ACT will refund the amount paid by the consumer without delay.</w:t>
-      </w:r>
-    </w:p>
-    <w:p>
-      <w:r>
-        <w:rPr>
-          <w:b/>
-          <w:bCs/>
-        </w:rPr>
-        <w:t>ARTICLE 11 - DURATION TRANSACTIONS: DURATION, TERMINATION AND EXTENSION</w:t>
-      </w:r>
-    </w:p>
-    <w:p>
-      <w:r>
-        <w:rPr>
-          <w:u w:val="single"/>
-        </w:rPr>
-        <w:t>Termination</w:t>
-      </w:r>
-    </w:p>
-    <w:p>
-      <w:r>
-        <w:t xml:space="preserve">1. The consumer may contract for an indefinite </w:t>
-      </w:r>
-      <w:proofErr w:type="gramStart"/>
-      <w:r>
-        <w:t>period</w:t>
-      </w:r>
-      <w:proofErr w:type="gramEnd"/>
-      <w:r>
-        <w:t xml:space="preserve"> and which extends to the regular delivery of products or services, at any time </w:t>
-      </w:r>
-      <w:proofErr w:type="gramStart"/>
-      <w:r>
-        <w:t>terminate</w:t>
-      </w:r>
-      <w:proofErr w:type="gramEnd"/>
-      <w:r>
-        <w:t xml:space="preserve"> in accordance with agreed termination rules and a notice of up to one month.</w:t>
-      </w:r>
-    </w:p>
-    <w:p>
-      <w:r>
-        <w:t>2. The consumer may terminate a fixed-term contract that was concluded for the regular delivery of products or services at any time at the end of the fixed term in compliance with the applicable termination rules and a period of notice that does not exceed one month.</w:t>
-      </w:r>
-    </w:p>
-    <w:p>
-      <w:r>
-        <w:rPr>
-          <w:u w:val="single"/>
-        </w:rPr>
-        <w:t>Extension</w:t>
-      </w:r>
-    </w:p>
-    <w:p>
-      <w:r>
-        <w:t xml:space="preserve">3. A fixed-term contract that has been concluded for the regular supply of products or services may only be tacitly extended for an indefinite period if the consumer may terminate it at any time with a period of notice that does not exceed one month. The notice period shall not exceed three months </w:t>
-      </w:r>
-      <w:proofErr w:type="gramStart"/>
-      <w:r>
-        <w:t>in case</w:t>
-      </w:r>
-      <w:proofErr w:type="gramEnd"/>
-      <w:r>
-        <w:t xml:space="preserve"> the contract extends to the regular, but less than once a month, delivery of daily, news and weekly newspapers and magazines.</w:t>
-      </w:r>
-    </w:p>
-    <w:p>
-      <w:r>
-        <w:t>4. If a contract has a duration of more than one year, after one year the consumer may at any time terminate the contract with a notice of up to one month, unless reasonableness and fairness oppose termination before the end of the agreed term.</w:t>
-      </w:r>
-    </w:p>
-    <w:p>
-      <w:r>
-        <w:rPr>
-          <w:b/>
-          <w:bCs/>
-        </w:rPr>
-        <w:t>ARTICLE 12 – PAYMENT</w:t>
-      </w:r>
-    </w:p>
-    <w:p>
-      <w:r>
-        <w:t>1. Amounts for the order is reserved from the consumer's account prior to delivery</w:t>
-      </w:r>
-    </w:p>
-    <w:p>
-      <w:r>
-        <w:rPr>
-          <w:b/>
-          <w:bCs/>
-        </w:rPr>
-        <w:t>ARTICLE 13 - COMPLAINTS PROCEDURE</w:t>
-      </w:r>
-    </w:p>
-    <w:p>
-      <w:r>
-        <w:t xml:space="preserve">1. Complaints about the implementation of the agreement must be submitted to </w:t>
-      </w:r>
-      <w:hyperlink r:id="rId19" w:history="1">
-        <w:r>
-          <w:rPr>
-            <w:rStyle w:val="Hyperlink"/>
-          </w:rPr>
-          <w:t>oslo3@eximline.no</w:t>
-        </w:r>
-      </w:hyperlink>
-      <w:r>
-        <w:t xml:space="preserve"> within a reasonable time after the consumer has found the defects, fully and clearly described.</w:t>
-      </w:r>
-    </w:p>
-    <w:p>
-      <w:r>
-        <w:t>2. Complaints will be answered within a period of 14 days from the date of receipt.       </w:t>
-      </w:r>
-    </w:p>
-    <w:p>
-      <w:r>
-        <w:rPr>
-          <w:b/>
-          <w:bCs/>
-        </w:rPr>
-        <w:t>ARTICLE 14 – ONLINE ORDERS</w:t>
-      </w:r>
-    </w:p>
-    <w:p>
-      <w:r>
-        <w:t xml:space="preserve">We may amend these terms and conditions. The amended terms and conditions will take effect as soon as they are updated </w:t>
-      </w:r>
-      <w:proofErr w:type="gramStart"/>
-      <w:r>
-        <w:t>online</w:t>
-      </w:r>
-      <w:proofErr w:type="gramEnd"/>
-      <w:r>
-        <w:t xml:space="preserve"> and you place a new order with us.</w:t>
-      </w:r>
-    </w:p>
-    <w:p>
-      <w:r>
-        <w:rPr>
-          <w:b/>
-          <w:bCs/>
-        </w:rPr>
-        <w:t xml:space="preserve">ARTICLE 15 — SHELF LIFE </w:t>
-      </w:r>
-    </w:p>
-    <w:p>
-      <w:r>
-        <w:lastRenderedPageBreak/>
-        <w:t>1. The following shelf life on fresh products, effective the day after delivery:</w:t>
-      </w:r>
-    </w:p>
-    <w:p>
-      <w:pPr>
-        <w:numPr>
-          <w:ilvl w:val="0"/>
-          <w:numId w:val="15"/>
-        </w:numPr>
-      </w:pPr>
-      <w:r>
-        <w:t>Dairy, pre-packaged meat products, and lunch salads have a shelf life of at least 4 days upon delivery.</w:t>
-      </w:r>
-    </w:p>
-    <w:p>
-      <w:pPr>
-        <w:numPr>
-          <w:ilvl w:val="0"/>
-          <w:numId w:val="15"/>
-        </w:numPr>
-      </w:pPr>
-      <w:r>
-        <w:t>Other fresh products have a minimum shelf life of 2 days upon delivery.</w:t>
-      </w:r>
-    </w:p>
-    <w:p>
-      <w:pPr>
-        <w:numPr>
-          <w:ilvl w:val="0"/>
-          <w:numId w:val="15"/>
-        </w:numPr>
-      </w:pPr>
-      <w:r>
-        <w:t>Exceptions are meal salads, steamed meals, and pastries, which have a minimum shelf life of 1 day.</w:t>
-      </w:r>
-    </w:p>
-    <w:p>
-      <w:r>
-        <w:t>Should the shelf life of a product deviate from the information above, you can find this in the product description of the product concerned.</w:t>
-      </w:r>
-    </w:p>
-    <w:p>
-      <w:r>
-        <w:t xml:space="preserve">If you receive items that do not meet the above guarantee, we kindly ask you to notify our customer service (within 7 days of receipt via </w:t>
-      </w:r>
-      <w:hyperlink r:id="rId20" w:history="1">
-        <w:r>
-          <w:rPr>
-            <w:rStyle w:val="Hyperlink"/>
-          </w:rPr>
-          <w:t>oslo3@eximline.no</w:t>
-        </w:r>
-      </w:hyperlink>
-      <w:r>
-        <w:t>). The affected products will then be refunded.</w:t>
-      </w:r>
-    </w:p>
-    <w:p>
-      <w:r>
-        <w:rPr>
-          <w:b/>
-          <w:bCs/>
-        </w:rPr>
-        <w:t>ARTICLE 16 — MISCELLANEOUS</w:t>
-      </w:r>
-    </w:p>
-    <w:p>
-      <w:r>
-        <w:t>1. Our products are intended for consumers unless otherwise stipulated in a delivery agreement. We therefore reserve the right to cancel orders that violate our terms and conditions, not to deliver, to impose a maximum quantity of certain items to be ordered, or to block customer accounts.</w:t>
-      </w:r>
-    </w:p>
-    <w:p>
-      <w:r>
-        <w:t xml:space="preserve">2. The information in the app is updated from time to time. If you find any errors in the app, we would greatly appreciate it if you </w:t>
-      </w:r>
-      <w:proofErr w:type="gramStart"/>
-      <w:r>
-        <w:t>notify</w:t>
-      </w:r>
-      <w:proofErr w:type="gramEnd"/>
-      <w:r>
-        <w:t xml:space="preserve"> us through our Customer Service. For other questions and or complaints please contact our Customer Service as well using the details below. Email: </w:t>
-      </w:r>
-      <w:hyperlink r:id="rId21" w:history="1">
-        <w:r>
-          <w:rPr>
-            <w:rStyle w:val="Hyperlink"/>
-          </w:rPr>
-          <w:t>contact@aacctt.org.</w:t>
-        </w:r>
-      </w:hyperlink>
-      <w:r>
-        <w:t xml:space="preserve"> </w:t>
-      </w:r>
-    </w:p>
-    <w:p>
-      <w:r>
-        <w:t>3. It is not allowed to have multiple orders per day delivered to 1 address or to pick up multiple orders per day at Eko Market. In this case, we reserve the right to cancel the orders.</w:t>
-      </w:r>
-    </w:p>
-    <w:p>
-      <w:r>
-        <w:t>4. To prevent abuse or fraud, we perform periodic or random checks on orders and (service) complaints. In case of (suspected) fraud or abuse, we may perform additional checks. The consumer will be notified of this. In case of proven abuse or fraud, we reserve the right to block and keep the affected or linked customer account blocked.</w:t>
-      </w:r>
-    </w:p>
-    <w:p>
-      <w:r>
-        <w:t> </w:t>
-      </w:r>
-    </w:p>
-    <w:p>
-      <w:r>
-        <w:rPr>
-          <w:i/>
-          <w:iCs/>
-        </w:rPr>
-        <w:t>Updated: December 2022</w:t>
+        <w:t>Updated: October 2024</w:t>
       </w:r>
     </w:p>
     <w:p>
@@ -1991,11 +696,12 @@
         <w:t>Copyright ACT Cooperative Corporation AS, 2024</w:t>
       </w:r>
     </w:p>
+    <w:p/>
     <w:sectPr>
       <w:pgSz w:w="12240" w:h="15840"/>
       <w:pgMar w:top="1440" w:right="1440" w:bottom="1440" w:left="1440" w:header="708" w:footer="708" w:gutter="0"/>
-      <w:cols w:space="708"/>
-      <w:docGrid w:linePitch="360"/>
+      <w:pgNumType w:start="1"/>
+      <w:cols w:space="720"/>
     </w:sectPr>
   </w:body>
 </w:document>
@@ -2724,6 +1430,119 @@
     </w:lvl>
   </w:abstractNum>
   <w:abstractNum w:abstractNumId="6" w15:restartNumberingAfterBreak="0">
+    <w:nsid w:val="2F3B2B20"/>
+    <w:multiLevelType w:val="multilevel"/>
+    <w:tmpl w:val="609CA706"/>
+    <w:lvl w:ilvl="0">
+      <w:start w:val="1"/>
+      <w:numFmt w:val="bullet"/>
+      <w:lvlText w:val="●"/>
+      <w:lvlJc w:val="left"/>
+      <w:pPr>
+        <w:ind w:left="720" w:hanging="360"/>
+      </w:pPr>
+      <w:rPr>
+        <w:u w:val="none"/>
+      </w:rPr>
+    </w:lvl>
+    <w:lvl w:ilvl="1">
+      <w:start w:val="1"/>
+      <w:numFmt w:val="bullet"/>
+      <w:lvlText w:val="○"/>
+      <w:lvlJc w:val="left"/>
+      <w:pPr>
+        <w:ind w:left="1440" w:hanging="360"/>
+      </w:pPr>
+      <w:rPr>
+        <w:u w:val="none"/>
+      </w:rPr>
+    </w:lvl>
+    <w:lvl w:ilvl="2">
+      <w:start w:val="1"/>
+      <w:numFmt w:val="bullet"/>
+      <w:lvlText w:val="■"/>
+      <w:lvlJc w:val="left"/>
+      <w:pPr>
+        <w:ind w:left="2160" w:hanging="360"/>
+      </w:pPr>
+      <w:rPr>
+        <w:u w:val="none"/>
+      </w:rPr>
+    </w:lvl>
+    <w:lvl w:ilvl="3">
+      <w:start w:val="1"/>
+      <w:numFmt w:val="bullet"/>
+      <w:lvlText w:val="●"/>
+      <w:lvlJc w:val="left"/>
+      <w:pPr>
+        <w:ind w:left="2880" w:hanging="360"/>
+      </w:pPr>
+      <w:rPr>
+        <w:u w:val="none"/>
+      </w:rPr>
+    </w:lvl>
+    <w:lvl w:ilvl="4">
+      <w:start w:val="1"/>
+      <w:numFmt w:val="bullet"/>
+      <w:lvlText w:val="○"/>
+      <w:lvlJc w:val="left"/>
+      <w:pPr>
+        <w:ind w:left="3600" w:hanging="360"/>
+      </w:pPr>
+      <w:rPr>
+        <w:u w:val="none"/>
+      </w:rPr>
+    </w:lvl>
+    <w:lvl w:ilvl="5">
+      <w:start w:val="1"/>
+      <w:numFmt w:val="bullet"/>
+      <w:lvlText w:val="■"/>
+      <w:lvlJc w:val="left"/>
+      <w:pPr>
+        <w:ind w:left="4320" w:hanging="360"/>
+      </w:pPr>
+      <w:rPr>
+        <w:u w:val="none"/>
+      </w:rPr>
+    </w:lvl>
+    <w:lvl w:ilvl="6">
+      <w:start w:val="1"/>
+      <w:numFmt w:val="bullet"/>
+      <w:lvlText w:val="●"/>
+      <w:lvlJc w:val="left"/>
+      <w:pPr>
+        <w:ind w:left="5040" w:hanging="360"/>
+      </w:pPr>
+      <w:rPr>
+        <w:u w:val="none"/>
+      </w:rPr>
+    </w:lvl>
+    <w:lvl w:ilvl="7">
+      <w:start w:val="1"/>
+      <w:numFmt w:val="bullet"/>
+      <w:lvlText w:val="○"/>
+      <w:lvlJc w:val="left"/>
+      <w:pPr>
+        <w:ind w:left="5760" w:hanging="360"/>
+      </w:pPr>
+      <w:rPr>
+        <w:u w:val="none"/>
+      </w:rPr>
+    </w:lvl>
+    <w:lvl w:ilvl="8">
+      <w:start w:val="1"/>
+      <w:numFmt w:val="bullet"/>
+      <w:lvlText w:val="■"/>
+      <w:lvlJc w:val="left"/>
+      <w:pPr>
+        <w:ind w:left="6480" w:hanging="360"/>
+      </w:pPr>
+      <w:rPr>
+        <w:u w:val="none"/>
+      </w:rPr>
+    </w:lvl>
+  </w:abstractNum>
+  <w:abstractNum w:abstractNumId="7" w15:restartNumberingAfterBreak="0">
     <w:nsid w:val="36372C3F"/>
     <w:multiLevelType w:val="multilevel"/>
     <w:tmpl w:val="2ECCA904"/>
@@ -2836,7 +1655,7 @@
       </w:pPr>
     </w:lvl>
   </w:abstractNum>
-  <w:abstractNum w:abstractNumId="7" w15:restartNumberingAfterBreak="0">
+  <w:abstractNum w:abstractNumId="8" w15:restartNumberingAfterBreak="0">
     <w:nsid w:val="42864B8B"/>
     <w:multiLevelType w:val="multilevel"/>
     <w:tmpl w:val="91B436EC"/>
@@ -2949,7 +1768,120 @@
       </w:pPr>
     </w:lvl>
   </w:abstractNum>
-  <w:abstractNum w:abstractNumId="8" w15:restartNumberingAfterBreak="0">
+  <w:abstractNum w:abstractNumId="9" w15:restartNumberingAfterBreak="0">
+    <w:nsid w:val="450359A7"/>
+    <w:multiLevelType w:val="multilevel"/>
+    <w:tmpl w:val="45727562"/>
+    <w:lvl w:ilvl="0">
+      <w:start w:val="1"/>
+      <w:numFmt w:val="bullet"/>
+      <w:lvlText w:val="●"/>
+      <w:lvlJc w:val="left"/>
+      <w:pPr>
+        <w:ind w:left="720" w:hanging="360"/>
+      </w:pPr>
+      <w:rPr>
+        <w:u w:val="none"/>
+      </w:rPr>
+    </w:lvl>
+    <w:lvl w:ilvl="1">
+      <w:start w:val="1"/>
+      <w:numFmt w:val="bullet"/>
+      <w:lvlText w:val="o"/>
+      <w:lvlJc w:val="left"/>
+      <w:pPr>
+        <w:ind w:left="1440" w:hanging="360"/>
+      </w:pPr>
+      <w:rPr>
+        <w:u w:val="none"/>
+      </w:rPr>
+    </w:lvl>
+    <w:lvl w:ilvl="2">
+      <w:start w:val="1"/>
+      <w:numFmt w:val="bullet"/>
+      <w:lvlText w:val="▪"/>
+      <w:lvlJc w:val="left"/>
+      <w:pPr>
+        <w:ind w:left="2160" w:hanging="360"/>
+      </w:pPr>
+      <w:rPr>
+        <w:u w:val="none"/>
+      </w:rPr>
+    </w:lvl>
+    <w:lvl w:ilvl="3">
+      <w:start w:val="1"/>
+      <w:numFmt w:val="bullet"/>
+      <w:lvlText w:val="▪"/>
+      <w:lvlJc w:val="left"/>
+      <w:pPr>
+        <w:ind w:left="2880" w:hanging="360"/>
+      </w:pPr>
+      <w:rPr>
+        <w:u w:val="none"/>
+      </w:rPr>
+    </w:lvl>
+    <w:lvl w:ilvl="4">
+      <w:start w:val="1"/>
+      <w:numFmt w:val="bullet"/>
+      <w:lvlText w:val="▪"/>
+      <w:lvlJc w:val="left"/>
+      <w:pPr>
+        <w:ind w:left="3600" w:hanging="360"/>
+      </w:pPr>
+      <w:rPr>
+        <w:u w:val="none"/>
+      </w:rPr>
+    </w:lvl>
+    <w:lvl w:ilvl="5">
+      <w:start w:val="1"/>
+      <w:numFmt w:val="bullet"/>
+      <w:lvlText w:val="▪"/>
+      <w:lvlJc w:val="left"/>
+      <w:pPr>
+        <w:ind w:left="4320" w:hanging="360"/>
+      </w:pPr>
+      <w:rPr>
+        <w:u w:val="none"/>
+      </w:rPr>
+    </w:lvl>
+    <w:lvl w:ilvl="6">
+      <w:start w:val="1"/>
+      <w:numFmt w:val="bullet"/>
+      <w:lvlText w:val="▪"/>
+      <w:lvlJc w:val="left"/>
+      <w:pPr>
+        <w:ind w:left="5040" w:hanging="360"/>
+      </w:pPr>
+      <w:rPr>
+        <w:u w:val="none"/>
+      </w:rPr>
+    </w:lvl>
+    <w:lvl w:ilvl="7">
+      <w:start w:val="1"/>
+      <w:numFmt w:val="bullet"/>
+      <w:lvlText w:val="▪"/>
+      <w:lvlJc w:val="left"/>
+      <w:pPr>
+        <w:ind w:left="5760" w:hanging="360"/>
+      </w:pPr>
+      <w:rPr>
+        <w:u w:val="none"/>
+      </w:rPr>
+    </w:lvl>
+    <w:lvl w:ilvl="8">
+      <w:start w:val="1"/>
+      <w:numFmt w:val="bullet"/>
+      <w:lvlText w:val="▪"/>
+      <w:lvlJc w:val="left"/>
+      <w:pPr>
+        <w:ind w:left="6480" w:hanging="360"/>
+      </w:pPr>
+      <w:rPr>
+        <w:u w:val="none"/>
+      </w:rPr>
+    </w:lvl>
+  </w:abstractNum>
+  <w:abstractNum w:abstractNumId="10" w15:restartNumberingAfterBreak="0">
     <w:nsid w:val="5E7321D9"/>
     <w:multiLevelType w:val="multilevel"/>
     <w:tmpl w:val="8DC0888A"/>
@@ -3062,7 +1994,7 @@
       </w:pPr>
     </w:lvl>
   </w:abstractNum>
-  <w:abstractNum w:abstractNumId="9" w15:restartNumberingAfterBreak="0">
+  <w:abstractNum w:abstractNumId="11" w15:restartNumberingAfterBreak="0">
     <w:nsid w:val="62E1120B"/>
     <w:multiLevelType w:val="multilevel"/>
     <w:tmpl w:val="D81671D6"/>
@@ -3211,7 +2143,120 @@
       </w:rPr>
     </w:lvl>
   </w:abstractNum>
-  <w:abstractNum w:abstractNumId="10" w15:restartNumberingAfterBreak="0">
+  <w:abstractNum w:abstractNumId="12" w15:restartNumberingAfterBreak="0">
+    <w:nsid w:val="76A02743"/>
+    <w:multiLevelType w:val="multilevel"/>
+    <w:tmpl w:val="E200B7A4"/>
+    <w:lvl w:ilvl="0">
+      <w:start w:val="1"/>
+      <w:numFmt w:val="bullet"/>
+      <w:lvlText w:val="●"/>
+      <w:lvlJc w:val="left"/>
+      <w:pPr>
+        <w:ind w:left="720" w:hanging="360"/>
+      </w:pPr>
+      <w:rPr>
+        <w:u w:val="none"/>
+      </w:rPr>
+    </w:lvl>
+    <w:lvl w:ilvl="1">
+      <w:start w:val="1"/>
+      <w:numFmt w:val="bullet"/>
+      <w:lvlText w:val="o"/>
+      <w:lvlJc w:val="left"/>
+      <w:pPr>
+        <w:ind w:left="1440" w:hanging="360"/>
+      </w:pPr>
+      <w:rPr>
+        <w:u w:val="none"/>
+      </w:rPr>
+    </w:lvl>
+    <w:lvl w:ilvl="2">
+      <w:start w:val="1"/>
+      <w:numFmt w:val="bullet"/>
+      <w:lvlText w:val="▪"/>
+      <w:lvlJc w:val="left"/>
+      <w:pPr>
+        <w:ind w:left="2160" w:hanging="360"/>
+      </w:pPr>
+      <w:rPr>
+        <w:u w:val="none"/>
+      </w:rPr>
+    </w:lvl>
+    <w:lvl w:ilvl="3">
+      <w:start w:val="1"/>
+      <w:numFmt w:val="bullet"/>
+      <w:lvlText w:val="▪"/>
+      <w:lvlJc w:val="left"/>
+      <w:pPr>
+        <w:ind w:left="2880" w:hanging="360"/>
+      </w:pPr>
+      <w:rPr>
+        <w:u w:val="none"/>
+      </w:rPr>
+    </w:lvl>
+    <w:lvl w:ilvl="4">
+      <w:start w:val="1"/>
+      <w:numFmt w:val="bullet"/>
+      <w:lvlText w:val="▪"/>
+      <w:lvlJc w:val="left"/>
+      <w:pPr>
+        <w:ind w:left="3600" w:hanging="360"/>
+      </w:pPr>
+      <w:rPr>
+        <w:u w:val="none"/>
+      </w:rPr>
+    </w:lvl>
+    <w:lvl w:ilvl="5">
+      <w:start w:val="1"/>
+      <w:numFmt w:val="bullet"/>
+      <w:lvlText w:val="▪"/>
+      <w:lvlJc w:val="left"/>
+      <w:pPr>
+        <w:ind w:left="4320" w:hanging="360"/>
+      </w:pPr>
+      <w:rPr>
+        <w:u w:val="none"/>
+      </w:rPr>
+    </w:lvl>
+    <w:lvl w:ilvl="6">
+      <w:start w:val="1"/>
+      <w:numFmt w:val="bullet"/>
+      <w:lvlText w:val="▪"/>
+      <w:lvlJc w:val="left"/>
+      <w:pPr>
+        <w:ind w:left="5040" w:hanging="360"/>
+      </w:pPr>
+      <w:rPr>
+        <w:u w:val="none"/>
+      </w:rPr>
+    </w:lvl>
+    <w:lvl w:ilvl="7">
+      <w:start w:val="1"/>
+      <w:numFmt w:val="bullet"/>
+      <w:lvlText w:val="▪"/>
+      <w:lvlJc w:val="left"/>
+      <w:pPr>
+        <w:ind w:left="5760" w:hanging="360"/>
+      </w:pPr>
+      <w:rPr>
+        <w:u w:val="none"/>
+      </w:rPr>
+    </w:lvl>
+    <w:lvl w:ilvl="8">
+      <w:start w:val="1"/>
+      <w:numFmt w:val="bullet"/>
+      <w:lvlText w:val="▪"/>
+      <w:lvlJc w:val="left"/>
+      <w:pPr>
+        <w:ind w:left="6480" w:hanging="360"/>
+      </w:pPr>
+      <w:rPr>
+        <w:u w:val="none"/>
+      </w:rPr>
+    </w:lvl>
+  </w:abstractNum>
+  <w:abstractNum w:abstractNumId="13" w15:restartNumberingAfterBreak="0">
     <w:nsid w:val="76F3164F"/>
     <w:multiLevelType w:val="multilevel"/>
     <w:tmpl w:val="02002966"/>
@@ -3346,28 +2391,37 @@
     <w:abstractNumId w:val="3"/>
   </w:num>
   <w:num w:numId="8" w16cid:durableId="1555847793">
-    <w:abstractNumId w:val="9"/>
+    <w:abstractNumId w:val="11"/>
   </w:num>
   <w:num w:numId="9" w16cid:durableId="1051616026">
-    <w:abstractNumId w:val="10"/>
+    <w:abstractNumId w:val="13"/>
   </w:num>
   <w:num w:numId="10" w16cid:durableId="2144418230">
     <w:abstractNumId w:val="4"/>
   </w:num>
   <w:num w:numId="11" w16cid:durableId="1187602912">
-    <w:abstractNumId w:val="6"/>
+    <w:abstractNumId w:val="7"/>
   </w:num>
   <w:num w:numId="12" w16cid:durableId="134179475">
     <w:abstractNumId w:val="2"/>
   </w:num>
   <w:num w:numId="13" w16cid:durableId="1302659503">
-    <w:abstractNumId w:val="8"/>
+    <w:abstractNumId w:val="10"/>
   </w:num>
   <w:num w:numId="14" w16cid:durableId="644041949">
-    <w:abstractNumId w:val="7"/>
+    <w:abstractNumId w:val="8"/>
   </w:num>
   <w:num w:numId="15" w16cid:durableId="1240553922">
     <w:abstractNumId w:val="0"/>
+  </w:num>
+  <w:num w:numId="16" w16cid:durableId="1714842090">
+    <w:abstractNumId w:val="12"/>
+  </w:num>
+  <w:num w:numId="17" w16cid:durableId="1171605982">
+    <w:abstractNumId w:val="9"/>
+  </w:num>
+  <w:num w:numId="18" w16cid:durableId="1593395452">
+    <w:abstractNumId w:val="6"/>
   </w:num>
 </w:numbering>
 </file>
@@ -3772,6 +2826,12 @@
   <w:style w:type="paragraph" w:default="1" w:styleId="Normal">
     <w:name w:val="Normal"/>
     <w:qFormat/>
+    <w:rsid w:val="00550559"/>
+    <w:rPr>
+      <w:rFonts w:ascii="Aptos" w:eastAsia="Aptos" w:hAnsi="Aptos" w:cs="Aptos"/>
+      <w:kern w:val="0"/>
+      <w14:ligatures w14:val="none"/>
+    </w:rPr>
   </w:style>
   <w:style w:type="paragraph" w:styleId="Heading1">
     <w:name w:val="heading 1"/>

</xml_diff>